<commit_message>
Pasos para iniciar RDS en el documento de pasos
</commit_message>
<xml_diff>
--- a/Pasos/Pasos EC2.docx
+++ b/Pasos/Pasos EC2.docx
@@ -26,19 +26,21 @@
       <w:pPr>
         <w:pStyle w:val="Prrafodelista"/>
         <w:numPr>
-          <w:ilvl w:val="0"/>
+          <w:ilvl w:val="1"/>
           <w:numId w:val="1"/>
         </w:numPr>
-        <w:rPr>
-          <w:lang w:val="es-ES_tradnl"/>
-        </w:rPr>
-      </w:pPr>
-      <w:r>
-        <w:rPr>
-          <w:lang w:val="es-ES_tradnl"/>
-        </w:rPr>
-        <w:t>Validar dependencias:</w:t>
-      </w:r>
+      </w:pPr>
+      <w:r>
+        <w:t xml:space="preserve">Ingresar a </w:t>
+      </w:r>
+      <w:hyperlink r:id="rId5" w:history="1">
+        <w:r>
+          <w:rPr>
+            <w:rStyle w:val="Hipervnculo"/>
+          </w:rPr>
+          <w:t>https://aws.amazon.com/es/console/</w:t>
+        </w:r>
+      </w:hyperlink>
     </w:p>
     <w:p>
       <w:pPr>
@@ -47,15 +49,9 @@
           <w:ilvl w:val="1"/>
           <w:numId w:val="1"/>
         </w:numPr>
-        <w:rPr>
-          <w:lang w:val="es-ES_tradnl"/>
-        </w:rPr>
-      </w:pPr>
-      <w:r>
-        <w:rPr>
-          <w:lang w:val="es-ES_tradnl"/>
-        </w:rPr>
-        <w:t>Git.</w:t>
+      </w:pPr>
+      <w:r>
+        <w:t>Autenticarse en la cuenta.</w:t>
       </w:r>
     </w:p>
     <w:p>
@@ -65,15 +61,49 @@
           <w:ilvl w:val="1"/>
           <w:numId w:val="1"/>
         </w:numPr>
-        <w:rPr>
-          <w:lang w:val="es-ES_tradnl"/>
-        </w:rPr>
-      </w:pPr>
-      <w:r>
-        <w:rPr>
-          <w:lang w:val="es-ES_tradnl"/>
-        </w:rPr>
-        <w:t>Maven.</w:t>
+      </w:pPr>
+      <w:r>
+        <w:t>Buscar EC2</w:t>
+      </w:r>
+      <w:r>
+        <w:br/>
+      </w:r>
+      <w:r>
+        <w:drawing>
+          <wp:inline distT="0" distB="0" distL="0" distR="0" wp14:anchorId="453D49F4" wp14:editId="0F5123DF">
+            <wp:extent cx="4223794" cy="2407920"/>
+            <wp:effectExtent l="0" t="0" r="5715" b="5080"/>
+            <wp:docPr id="57473708" name="Imagen 1"/>
+            <wp:cNvGraphicFramePr>
+              <a:graphicFrameLocks xmlns:a="http://schemas.openxmlformats.org/drawingml/2006/main" noChangeAspect="1"/>
+            </wp:cNvGraphicFramePr>
+            <a:graphic xmlns:a="http://schemas.openxmlformats.org/drawingml/2006/main">
+              <a:graphicData uri="http://schemas.openxmlformats.org/drawingml/2006/picture">
+                <pic:pic xmlns:pic="http://schemas.openxmlformats.org/drawingml/2006/picture">
+                  <pic:nvPicPr>
+                    <pic:cNvPr id="57473708" name=""/>
+                    <pic:cNvPicPr/>
+                  </pic:nvPicPr>
+                  <pic:blipFill>
+                    <a:blip r:embed="rId6"/>
+                    <a:stretch>
+                      <a:fillRect/>
+                    </a:stretch>
+                  </pic:blipFill>
+                  <pic:spPr>
+                    <a:xfrm>
+                      <a:off x="0" y="0"/>
+                      <a:ext cx="4253079" cy="2424615"/>
+                    </a:xfrm>
+                    <a:prstGeom prst="rect">
+                      <a:avLst/>
+                    </a:prstGeom>
+                  </pic:spPr>
+                </pic:pic>
+              </a:graphicData>
+            </a:graphic>
+          </wp:inline>
+        </w:drawing>
       </w:r>
     </w:p>
     <w:p>
@@ -83,16 +113,18 @@
           <w:ilvl w:val="1"/>
           <w:numId w:val="1"/>
         </w:numPr>
-        <w:rPr>
-          <w:lang w:val="es-ES_tradnl"/>
-        </w:rPr>
-      </w:pPr>
-      <w:r>
-        <w:rPr>
-          <w:lang w:val="es-ES_tradnl"/>
-        </w:rPr>
-        <w:t>Docker.</w:t>
-      </w:r>
+      </w:pPr>
+      <w:r>
+        <w:t>Hacer clic en la opción: Lanzar la instancia.</w:t>
+      </w:r>
+    </w:p>
+    <w:p>
+      <w:pPr>
+        <w:pStyle w:val="Prrafodelista"/>
+        <w:rPr>
+          <w:lang w:val="es-ES_tradnl"/>
+        </w:rPr>
+      </w:pPr>
     </w:p>
     <w:p>
       <w:pPr>
@@ -109,7 +141,124 @@
         <w:rPr>
           <w:lang w:val="es-ES_tradnl"/>
         </w:rPr>
-        <w:t>En caso de que no estén instaladas algunas de las dependencias anteriores, se deben instalar por consola en Linux.</w:t>
+        <w:t>Validar dependencias:</w:t>
+      </w:r>
+    </w:p>
+    <w:p>
+      <w:pPr>
+        <w:pStyle w:val="Prrafodelista"/>
+        <w:numPr>
+          <w:ilvl w:val="1"/>
+          <w:numId w:val="1"/>
+        </w:numPr>
+        <w:rPr>
+          <w:lang w:val="es-ES_tradnl"/>
+        </w:rPr>
+      </w:pPr>
+      <w:r>
+        <w:rPr>
+          <w:lang w:val="es-ES_tradnl"/>
+        </w:rPr>
+        <w:t>Java</w:t>
+      </w:r>
+      <w:r>
+        <w:rPr>
+          <w:lang w:val="es-ES_tradnl"/>
+        </w:rPr>
+        <w:br/>
+      </w:r>
+      <w:r>
+        <w:rPr>
+          <w:lang w:val="es-ES_tradnl"/>
+        </w:rPr>
+        <w:t>https://linux.how2shout.com/how-to-install-java-17-on-amazon-linux-2023/</w:t>
+      </w:r>
+      <w:r>
+        <w:rPr>
+          <w:lang w:val="es-ES_tradnl"/>
+        </w:rPr>
+        <w:br/>
+      </w:r>
+      <w:r>
+        <w:rPr>
+          <w:lang w:val="es-ES_tradnl"/>
+        </w:rPr>
+        <w:t>https://access.redhat.com/documentation/es-es/red_hat_build_of_openjdk/17/html/installing_and_using_red_hat_build_of_openjdk_17_on_rhel/installing-openjdk11-on-rhel8_openjdk</w:t>
+      </w:r>
+    </w:p>
+    <w:p>
+      <w:pPr>
+        <w:pStyle w:val="Prrafodelista"/>
+        <w:numPr>
+          <w:ilvl w:val="1"/>
+          <w:numId w:val="1"/>
+        </w:numPr>
+        <w:rPr>
+          <w:lang w:val="es-ES_tradnl"/>
+        </w:rPr>
+      </w:pPr>
+      <w:r>
+        <w:rPr>
+          <w:lang w:val="es-ES_tradnl"/>
+        </w:rPr>
+        <w:t>Git.</w:t>
+      </w:r>
+    </w:p>
+    <w:p>
+      <w:pPr>
+        <w:pStyle w:val="Prrafodelista"/>
+        <w:numPr>
+          <w:ilvl w:val="1"/>
+          <w:numId w:val="1"/>
+        </w:numPr>
+        <w:rPr>
+          <w:lang w:val="es-ES_tradnl"/>
+        </w:rPr>
+      </w:pPr>
+      <w:r>
+        <w:rPr>
+          <w:lang w:val="es-ES_tradnl"/>
+        </w:rPr>
+        <w:t>Maven.</w:t>
+      </w:r>
+    </w:p>
+    <w:p>
+      <w:pPr>
+        <w:pStyle w:val="Prrafodelista"/>
+        <w:numPr>
+          <w:ilvl w:val="1"/>
+          <w:numId w:val="1"/>
+        </w:numPr>
+        <w:rPr>
+          <w:lang w:val="es-ES_tradnl"/>
+        </w:rPr>
+      </w:pPr>
+      <w:r>
+        <w:rPr>
+          <w:lang w:val="es-ES_tradnl"/>
+        </w:rPr>
+        <w:t>Docker.</w:t>
+      </w:r>
+      <w:r>
+        <w:rPr>
+          <w:lang w:val="es-ES_tradnl"/>
+        </w:rPr>
+        <w:br/>
+      </w:r>
+      <w:hyperlink r:id="rId7" w:history="1">
+        <w:r>
+          <w:rPr>
+            <w:rStyle w:val="Hipervnculo"/>
+            <w:lang w:val="es-ES_tradnl"/>
+          </w:rPr>
+          <w:t>https://medium.com/@fredmanre/how-to-configure-docker-docker-compose-in-aws-ec2-amazon-linux-2023-ami-ab4d10b2bcdc</w:t>
+        </w:r>
+      </w:hyperlink>
+      <w:r>
+        <w:rPr>
+          <w:lang w:val="es-ES_tradnl"/>
+        </w:rPr>
+        <w:br/>
       </w:r>
     </w:p>
     <w:p>
@@ -120,50 +269,15 @@
           <w:numId w:val="1"/>
         </w:numPr>
         <w:rPr>
-          <w:color w:val="000000" w:themeColor="text1"/>
-          <w:lang w:val="es-ES_tradnl"/>
-        </w:rPr>
-      </w:pPr>
-      <w:r>
-        <w:rPr>
-          <w:color w:val="000000" w:themeColor="text1"/>
-          <w:lang w:val="es-ES_tradnl"/>
-        </w:rPr>
-        <w:t>Navegar a la carpeta donde quedará el proyecto:</w:t>
-      </w:r>
-      <w:r>
-        <w:rPr>
-          <w:color w:val="000000" w:themeColor="text1"/>
-          <w:lang w:val="es-ES_tradnl"/>
-        </w:rPr>
-        <w:br/>
-        <w:t>cd /</w:t>
-      </w:r>
-      <w:proofErr w:type="spellStart"/>
-      <w:r>
-        <w:rPr>
-          <w:color w:val="000000" w:themeColor="text1"/>
-          <w:lang w:val="es-ES_tradnl"/>
-        </w:rPr>
-        <w:t>opt</w:t>
-      </w:r>
-      <w:proofErr w:type="spellEnd"/>
-      <w:r>
-        <w:rPr>
-          <w:color w:val="000000" w:themeColor="text1"/>
-          <w:lang w:val="es-ES_tradnl"/>
-        </w:rPr>
-        <w:t>/</w:t>
-      </w:r>
-      <w:proofErr w:type="spellStart"/>
-      <w:r>
-        <w:rPr>
-          <w:color w:val="000000" w:themeColor="text1"/>
-          <w:lang w:val="es-ES_tradnl"/>
-        </w:rPr>
-        <w:t>deploy</w:t>
-      </w:r>
-      <w:proofErr w:type="spellEnd"/>
+          <w:lang w:val="es-ES_tradnl"/>
+        </w:rPr>
+      </w:pPr>
+      <w:r>
+        <w:rPr>
+          <w:lang w:val="es-ES_tradnl"/>
+        </w:rPr>
+        <w:t>En caso de que no estén instaladas algunas de las dependencias anteriores, se deben instalar por consola en Linux.</w:t>
+      </w:r>
     </w:p>
     <w:p>
       <w:pPr>
@@ -182,6 +296,59 @@
           <w:color w:val="000000" w:themeColor="text1"/>
           <w:lang w:val="es-ES_tradnl"/>
         </w:rPr>
+        <w:t>Navegar a la carpeta donde quedará el proyecto:</w:t>
+      </w:r>
+      <w:r>
+        <w:rPr>
+          <w:color w:val="000000" w:themeColor="text1"/>
+          <w:lang w:val="es-ES_tradnl"/>
+        </w:rPr>
+        <w:br/>
+        <w:t>cd /</w:t>
+      </w:r>
+      <w:proofErr w:type="spellStart"/>
+      <w:r>
+        <w:rPr>
+          <w:color w:val="000000" w:themeColor="text1"/>
+          <w:lang w:val="es-ES_tradnl"/>
+        </w:rPr>
+        <w:t>opt</w:t>
+      </w:r>
+      <w:proofErr w:type="spellEnd"/>
+      <w:r>
+        <w:rPr>
+          <w:color w:val="000000" w:themeColor="text1"/>
+          <w:lang w:val="es-ES_tradnl"/>
+        </w:rPr>
+        <w:t>/</w:t>
+      </w:r>
+      <w:proofErr w:type="spellStart"/>
+      <w:r>
+        <w:rPr>
+          <w:color w:val="000000" w:themeColor="text1"/>
+          <w:lang w:val="es-ES_tradnl"/>
+        </w:rPr>
+        <w:t>deploy</w:t>
+      </w:r>
+      <w:proofErr w:type="spellEnd"/>
+    </w:p>
+    <w:p>
+      <w:pPr>
+        <w:pStyle w:val="Prrafodelista"/>
+        <w:numPr>
+          <w:ilvl w:val="0"/>
+          <w:numId w:val="1"/>
+        </w:numPr>
+        <w:rPr>
+          <w:color w:val="000000" w:themeColor="text1"/>
+          <w:lang w:val="es-ES_tradnl"/>
+        </w:rPr>
+      </w:pPr>
+      <w:r>
+        <w:rPr>
+          <w:color w:val="000000" w:themeColor="text1"/>
+          <w:lang w:val="es-ES_tradnl"/>
+        </w:rPr>
         <w:t>Descargar el código fuente del repositorio:</w:t>
       </w:r>
       <w:r>
@@ -207,7 +374,7 @@
         </w:rPr>
         <w:t xml:space="preserve"> clone </w:t>
       </w:r>
-      <w:hyperlink r:id="rId5" w:history="1">
+      <w:hyperlink r:id="rId8" w:history="1">
         <w:r>
           <w:rPr>
             <w:rStyle w:val="Hipervnculo"/>
@@ -316,6 +483,102 @@
           <w:lang w:val="es-ES_tradnl"/>
         </w:rPr>
         <w:t xml:space="preserve"> -l</w:t>
+      </w:r>
+    </w:p>
+    <w:p>
+      <w:pPr>
+        <w:rPr>
+          <w:color w:val="000000" w:themeColor="text1"/>
+          <w:lang w:val="es-ES_tradnl"/>
+        </w:rPr>
+      </w:pPr>
+    </w:p>
+    <w:p>
+      <w:pPr>
+        <w:rPr>
+          <w:color w:val="000000" w:themeColor="text1"/>
+          <w:lang w:val="es-ES_tradnl"/>
+        </w:rPr>
+      </w:pPr>
+      <w:r>
+        <w:rPr>
+          <w:color w:val="000000" w:themeColor="text1"/>
+          <w:lang w:val="es-ES_tradnl"/>
+        </w:rPr>
+        <w:t>Base de Datos</w:t>
+      </w:r>
+    </w:p>
+    <w:p>
+      <w:pPr>
+        <w:rPr>
+          <w:color w:val="000000" w:themeColor="text1"/>
+          <w:lang w:val="es-ES_tradnl"/>
+        </w:rPr>
+      </w:pPr>
+      <w:r>
+        <w:rPr>
+          <w:color w:val="000000" w:themeColor="text1"/>
+          <w:lang w:val="es-ES_tradnl"/>
+        </w:rPr>
+        <w:t>https://aws.amazon.com/es/getting-started/hands-on/create-connect-postgresql-db/</w:t>
+      </w:r>
+    </w:p>
+    <w:p>
+      <w:pPr>
+        <w:rPr>
+          <w:color w:val="000000" w:themeColor="text1"/>
+          <w:lang w:val="es-ES_tradnl"/>
+        </w:rPr>
+      </w:pPr>
+    </w:p>
+    <w:p>
+      <w:pPr>
+        <w:rPr>
+          <w:color w:val="000000" w:themeColor="text1"/>
+          <w:lang w:val="es-ES_tradnl"/>
+        </w:rPr>
+      </w:pPr>
+      <w:r>
+        <w:rPr>
+          <w:color w:val="000000" w:themeColor="text1"/>
+          <w:lang w:val="es-ES_tradnl"/>
+        </w:rPr>
+        <w:lastRenderedPageBreak/>
+        <w:drawing>
+          <wp:inline distT="0" distB="0" distL="0" distR="0" wp14:anchorId="6F807A98" wp14:editId="4E7FDC50">
+            <wp:extent cx="5400040" cy="3501390"/>
+            <wp:effectExtent l="0" t="0" r="0" b="0"/>
+            <wp:docPr id="1290537" name="Imagen 1"/>
+            <wp:cNvGraphicFramePr>
+              <a:graphicFrameLocks xmlns:a="http://schemas.openxmlformats.org/drawingml/2006/main" noChangeAspect="1"/>
+            </wp:cNvGraphicFramePr>
+            <a:graphic xmlns:a="http://schemas.openxmlformats.org/drawingml/2006/main">
+              <a:graphicData uri="http://schemas.openxmlformats.org/drawingml/2006/picture">
+                <pic:pic xmlns:pic="http://schemas.openxmlformats.org/drawingml/2006/picture">
+                  <pic:nvPicPr>
+                    <pic:cNvPr id="1290537" name=""/>
+                    <pic:cNvPicPr/>
+                  </pic:nvPicPr>
+                  <pic:blipFill>
+                    <a:blip r:embed="rId9"/>
+                    <a:stretch>
+                      <a:fillRect/>
+                    </a:stretch>
+                  </pic:blipFill>
+                  <pic:spPr>
+                    <a:xfrm>
+                      <a:off x="0" y="0"/>
+                      <a:ext cx="5400040" cy="3501390"/>
+                    </a:xfrm>
+                    <a:prstGeom prst="rect">
+                      <a:avLst/>
+                    </a:prstGeom>
+                  </pic:spPr>
+                </pic:pic>
+              </a:graphicData>
+            </a:graphic>
+          </wp:inline>
+        </w:drawing>
       </w:r>
     </w:p>
     <w:sectPr>
@@ -825,6 +1088,7 @@
   <w:style w:type="character" w:default="1" w:styleId="Fuentedeprrafopredeter">
     <w:name w:val="Default Paragraph Font"/>
     <w:uiPriority w:val="1"/>
+    <w:semiHidden/>
     <w:unhideWhenUsed/>
   </w:style>
   <w:style w:type="table" w:default="1" w:styleId="Tablanormal">

</xml_diff>

<commit_message>
Manual para Creación de DB RDS
</commit_message>
<xml_diff>
--- a/Pasos/Pasos EC2.docx
+++ b/Pasos/Pasos EC2.docx
@@ -69,6 +69,9 @@
         <w:br/>
       </w:r>
       <w:r>
+        <w:rPr>
+          <w:noProof/>
+        </w:rPr>
         <w:drawing>
           <wp:inline distT="0" distB="0" distL="0" distR="0" wp14:anchorId="453D49F4" wp14:editId="0F5123DF">
             <wp:extent cx="4223794" cy="2407920"/>
@@ -485,102 +488,6 @@
         <w:t xml:space="preserve"> -l</w:t>
       </w:r>
     </w:p>
-    <w:p>
-      <w:pPr>
-        <w:rPr>
-          <w:color w:val="000000" w:themeColor="text1"/>
-          <w:lang w:val="es-ES_tradnl"/>
-        </w:rPr>
-      </w:pPr>
-    </w:p>
-    <w:p>
-      <w:pPr>
-        <w:rPr>
-          <w:color w:val="000000" w:themeColor="text1"/>
-          <w:lang w:val="es-ES_tradnl"/>
-        </w:rPr>
-      </w:pPr>
-      <w:r>
-        <w:rPr>
-          <w:color w:val="000000" w:themeColor="text1"/>
-          <w:lang w:val="es-ES_tradnl"/>
-        </w:rPr>
-        <w:t>Base de Datos</w:t>
-      </w:r>
-    </w:p>
-    <w:p>
-      <w:pPr>
-        <w:rPr>
-          <w:color w:val="000000" w:themeColor="text1"/>
-          <w:lang w:val="es-ES_tradnl"/>
-        </w:rPr>
-      </w:pPr>
-      <w:r>
-        <w:rPr>
-          <w:color w:val="000000" w:themeColor="text1"/>
-          <w:lang w:val="es-ES_tradnl"/>
-        </w:rPr>
-        <w:t>https://aws.amazon.com/es/getting-started/hands-on/create-connect-postgresql-db/</w:t>
-      </w:r>
-    </w:p>
-    <w:p>
-      <w:pPr>
-        <w:rPr>
-          <w:color w:val="000000" w:themeColor="text1"/>
-          <w:lang w:val="es-ES_tradnl"/>
-        </w:rPr>
-      </w:pPr>
-    </w:p>
-    <w:p>
-      <w:pPr>
-        <w:rPr>
-          <w:color w:val="000000" w:themeColor="text1"/>
-          <w:lang w:val="es-ES_tradnl"/>
-        </w:rPr>
-      </w:pPr>
-      <w:r>
-        <w:rPr>
-          <w:color w:val="000000" w:themeColor="text1"/>
-          <w:lang w:val="es-ES_tradnl"/>
-        </w:rPr>
-        <w:lastRenderedPageBreak/>
-        <w:drawing>
-          <wp:inline distT="0" distB="0" distL="0" distR="0" wp14:anchorId="6F807A98" wp14:editId="4E7FDC50">
-            <wp:extent cx="5400040" cy="3501390"/>
-            <wp:effectExtent l="0" t="0" r="0" b="0"/>
-            <wp:docPr id="1290537" name="Imagen 1"/>
-            <wp:cNvGraphicFramePr>
-              <a:graphicFrameLocks xmlns:a="http://schemas.openxmlformats.org/drawingml/2006/main" noChangeAspect="1"/>
-            </wp:cNvGraphicFramePr>
-            <a:graphic xmlns:a="http://schemas.openxmlformats.org/drawingml/2006/main">
-              <a:graphicData uri="http://schemas.openxmlformats.org/drawingml/2006/picture">
-                <pic:pic xmlns:pic="http://schemas.openxmlformats.org/drawingml/2006/picture">
-                  <pic:nvPicPr>
-                    <pic:cNvPr id="1290537" name=""/>
-                    <pic:cNvPicPr/>
-                  </pic:nvPicPr>
-                  <pic:blipFill>
-                    <a:blip r:embed="rId9"/>
-                    <a:stretch>
-                      <a:fillRect/>
-                    </a:stretch>
-                  </pic:blipFill>
-                  <pic:spPr>
-                    <a:xfrm>
-                      <a:off x="0" y="0"/>
-                      <a:ext cx="5400040" cy="3501390"/>
-                    </a:xfrm>
-                    <a:prstGeom prst="rect">
-                      <a:avLst/>
-                    </a:prstGeom>
-                  </pic:spPr>
-                </pic:pic>
-              </a:graphicData>
-            </a:graphic>
-          </wp:inline>
-        </w:drawing>
-      </w:r>
-    </w:p>
     <w:sectPr>
       <w:pgSz w:w="11906" w:h="16838"/>
       <w:pgMar w:top="1417" w:right="1701" w:bottom="1417" w:left="1701" w:header="708" w:footer="708" w:gutter="0"/>
@@ -594,6 +501,95 @@
 <file path=word/numbering.xml><?xml version="1.0" encoding="utf-8"?>
 <w:numbering xmlns:wpc="http://schemas.microsoft.com/office/word/2010/wordprocessingCanvas" xmlns:cx="http://schemas.microsoft.com/office/drawing/2014/chartex" xmlns:cx1="http://schemas.microsoft.com/office/drawing/2015/9/8/chartex" xmlns:cx2="http://schemas.microsoft.com/office/drawing/2015/10/21/chartex" xmlns:cx3="http://schemas.microsoft.com/office/drawing/2016/5/9/chartex" xmlns:cx4="http://schemas.microsoft.com/office/drawing/2016/5/10/chartex" xmlns:cx5="http://schemas.microsoft.com/office/drawing/2016/5/11/chartex" xmlns:cx6="http://schemas.microsoft.com/office/drawing/2016/5/12/chartex" xmlns:cx7="http://schemas.microsoft.com/office/drawing/2016/5/13/chartex" xmlns:cx8="http://schemas.microsoft.com/office/drawing/2016/5/14/chartex" xmlns:mc="http://schemas.openxmlformats.org/markup-compatibility/2006" xmlns:aink="http://schemas.microsoft.com/office/drawing/2016/ink" xmlns:am3d="http://schemas.microsoft.com/office/drawing/2017/model3d" xmlns:o="urn:schemas-microsoft-com:office:office" xmlns:oel="http://schemas.microsoft.com/office/2019/extlst" xmlns:r="http://schemas.openxmlformats.org/officeDocument/2006/relationships" xmlns:m="http://schemas.openxmlformats.org/officeDocument/2006/math" xmlns:v="urn:schemas-microsoft-com:vml" xmlns:wp14="http://schemas.microsoft.com/office/word/2010/wordprocessingDrawing" xmlns:wp="http://schemas.openxmlformats.org/drawingml/2006/wordprocessingDrawing" xmlns:w10="urn:schemas-microsoft-com:office:word" xmlns:w="http://schemas.openxmlformats.org/wordprocessingml/2006/main" xmlns:w14="http://schemas.microsoft.com/office/word/2010/wordml" xmlns:w15="http://schemas.microsoft.com/office/word/2012/wordml" xmlns:w16cex="http://schemas.microsoft.com/office/word/2018/wordml/cex" xmlns:w16cid="http://schemas.microsoft.com/office/word/2016/wordml/cid" xmlns:w16="http://schemas.microsoft.com/office/word/2018/wordml" xmlns:w16sdtdh="http://schemas.microsoft.com/office/word/2020/wordml/sdtdatahash" xmlns:w16se="http://schemas.microsoft.com/office/word/2015/wordml/symex" xmlns:wpg="http://schemas.microsoft.com/office/word/2010/wordprocessingGroup" xmlns:wpi="http://schemas.microsoft.com/office/word/2010/wordprocessingInk" xmlns:wne="http://schemas.microsoft.com/office/word/2006/wordml" xmlns:wps="http://schemas.microsoft.com/office/word/2010/wordprocessingShape" mc:Ignorable="w14 w15 w16se w16cid w16 w16cex w16sdtdh wp14">
   <w:abstractNum w:abstractNumId="0" w15:restartNumberingAfterBreak="0">
+    <w:nsid w:val="4EF26D2F"/>
+    <w:multiLevelType w:val="hybridMultilevel"/>
+    <w:tmpl w:val="291093C2"/>
+    <w:lvl w:ilvl="0" w:tplc="080A000F">
+      <w:start w:val="1"/>
+      <w:numFmt w:val="decimal"/>
+      <w:lvlText w:val="%1."/>
+      <w:lvlJc w:val="left"/>
+      <w:pPr>
+        <w:ind w:left="720" w:hanging="360"/>
+      </w:pPr>
+      <w:rPr>
+        <w:rFonts w:hint="default"/>
+      </w:rPr>
+    </w:lvl>
+    <w:lvl w:ilvl="1" w:tplc="080A0019" w:tentative="1">
+      <w:start w:val="1"/>
+      <w:numFmt w:val="lowerLetter"/>
+      <w:lvlText w:val="%2."/>
+      <w:lvlJc w:val="left"/>
+      <w:pPr>
+        <w:ind w:left="1440" w:hanging="360"/>
+      </w:pPr>
+    </w:lvl>
+    <w:lvl w:ilvl="2" w:tplc="080A001B" w:tentative="1">
+      <w:start w:val="1"/>
+      <w:numFmt w:val="lowerRoman"/>
+      <w:lvlText w:val="%3."/>
+      <w:lvlJc w:val="right"/>
+      <w:pPr>
+        <w:ind w:left="2160" w:hanging="180"/>
+      </w:pPr>
+    </w:lvl>
+    <w:lvl w:ilvl="3" w:tplc="080A000F" w:tentative="1">
+      <w:start w:val="1"/>
+      <w:numFmt w:val="decimal"/>
+      <w:lvlText w:val="%4."/>
+      <w:lvlJc w:val="left"/>
+      <w:pPr>
+        <w:ind w:left="2880" w:hanging="360"/>
+      </w:pPr>
+    </w:lvl>
+    <w:lvl w:ilvl="4" w:tplc="080A0019" w:tentative="1">
+      <w:start w:val="1"/>
+      <w:numFmt w:val="lowerLetter"/>
+      <w:lvlText w:val="%5."/>
+      <w:lvlJc w:val="left"/>
+      <w:pPr>
+        <w:ind w:left="3600" w:hanging="360"/>
+      </w:pPr>
+    </w:lvl>
+    <w:lvl w:ilvl="5" w:tplc="080A001B" w:tentative="1">
+      <w:start w:val="1"/>
+      <w:numFmt w:val="lowerRoman"/>
+      <w:lvlText w:val="%6."/>
+      <w:lvlJc w:val="right"/>
+      <w:pPr>
+        <w:ind w:left="4320" w:hanging="180"/>
+      </w:pPr>
+    </w:lvl>
+    <w:lvl w:ilvl="6" w:tplc="080A000F" w:tentative="1">
+      <w:start w:val="1"/>
+      <w:numFmt w:val="decimal"/>
+      <w:lvlText w:val="%7."/>
+      <w:lvlJc w:val="left"/>
+      <w:pPr>
+        <w:ind w:left="5040" w:hanging="360"/>
+      </w:pPr>
+    </w:lvl>
+    <w:lvl w:ilvl="7" w:tplc="080A0019" w:tentative="1">
+      <w:start w:val="1"/>
+      <w:numFmt w:val="lowerLetter"/>
+      <w:lvlText w:val="%8."/>
+      <w:lvlJc w:val="left"/>
+      <w:pPr>
+        <w:ind w:left="5760" w:hanging="360"/>
+      </w:pPr>
+    </w:lvl>
+    <w:lvl w:ilvl="8" w:tplc="080A001B" w:tentative="1">
+      <w:start w:val="1"/>
+      <w:numFmt w:val="lowerRoman"/>
+      <w:lvlText w:val="%9."/>
+      <w:lvlJc w:val="right"/>
+      <w:pPr>
+        <w:ind w:left="6480" w:hanging="180"/>
+      </w:pPr>
+    </w:lvl>
+  </w:abstractNum>
+  <w:abstractNum w:abstractNumId="1" w15:restartNumberingAfterBreak="0">
     <w:nsid w:val="75CF65B4"/>
     <w:multiLevelType w:val="hybridMultilevel"/>
     <w:tmpl w:val="B59E0846"/>
@@ -683,6 +679,9 @@
     </w:lvl>
   </w:abstractNum>
   <w:num w:numId="1" w16cid:durableId="939530343">
+    <w:abstractNumId w:val="1"/>
+  </w:num>
+  <w:num w:numId="2" w16cid:durableId="1770345651">
     <w:abstractNumId w:val="0"/>
   </w:num>
 </w:numbering>

</xml_diff>

<commit_message>
Ajuste para conectarse a DB RDS
</commit_message>
<xml_diff>
--- a/Pasos/Pasos EC2.docx
+++ b/Pasos/Pasos EC2.docx
@@ -174,19 +174,13 @@
         <w:rPr>
           <w:lang w:val="es-ES_tradnl"/>
         </w:rPr>
+        <w:t>*</w:t>
+      </w:r>
+      <w:r>
+        <w:rPr>
+          <w:lang w:val="es-ES_tradnl"/>
+        </w:rPr>
         <w:t>https://linux.how2shout.com/how-to-install-java-17-on-amazon-linux-2023/</w:t>
-      </w:r>
-      <w:r>
-        <w:rPr>
-          <w:lang w:val="es-ES_tradnl"/>
-        </w:rPr>
-        <w:br/>
-      </w:r>
-      <w:r>
-        <w:rPr>
-          <w:lang w:val="es-ES_tradnl"/>
-        </w:rPr>
-        <w:t>https://access.redhat.com/documentation/es-es/red_hat_build_of_openjdk/17/html/installing_and_using_red_hat_build_of_openjdk_17_on_rhel/installing-openjdk11-on-rhel8_openjdk</w:t>
       </w:r>
     </w:p>
     <w:p>
@@ -206,6 +200,18 @@
         </w:rPr>
         <w:t>Git.</w:t>
       </w:r>
+      <w:r>
+        <w:rPr>
+          <w:lang w:val="es-ES_tradnl"/>
+        </w:rPr>
+        <w:br/>
+      </w:r>
+      <w:r>
+        <w:rPr>
+          <w:lang w:val="es-ES_tradnl"/>
+        </w:rPr>
+        <w:t>https://linux.how2shout.com/how-to-install-git-on-aws-ec2-amazon-linux-2/</w:t>
+      </w:r>
     </w:p>
     <w:p>
       <w:pPr>
@@ -223,6 +229,18 @@
           <w:lang w:val="es-ES_tradnl"/>
         </w:rPr>
         <w:t>Maven.</w:t>
+      </w:r>
+      <w:r>
+        <w:rPr>
+          <w:lang w:val="es-ES_tradnl"/>
+        </w:rPr>
+        <w:br/>
+      </w:r>
+      <w:r>
+        <w:rPr>
+          <w:lang w:val="es-ES_tradnl"/>
+        </w:rPr>
+        <w:t>https://www.linkedin.com/pulse/setting-up-maven-aws-ec2-lionel-tchami-nfada-bsc-msc-/</w:t>
       </w:r>
     </w:p>
     <w:p>

</xml_diff>